<commit_message>
removing unwanted Word temp file
</commit_message>
<xml_diff>
--- a/Web_Lesson1/Documentation/Web-ICP1-Desc.docx
+++ b/Web_Lesson1/Documentation/Web-ICP1-Desc.docx
@@ -151,10 +151,10 @@
           <w:noProof/>
         </w:rPr>
         <w:drawing>
-          <wp:inline distT="0" distB="0" distL="0" distR="0" wp14:anchorId="29F31352" wp14:editId="7166D3A7">
-            <wp:extent cx="5943600" cy="5090795"/>
+          <wp:inline distT="0" distB="0" distL="0" distR="0" wp14:anchorId="184A8386" wp14:editId="3041622F">
+            <wp:extent cx="5943600" cy="4523105"/>
             <wp:effectExtent l="0" t="0" r="0" b="0"/>
-            <wp:docPr id="3" name="Picture 3"/>
+            <wp:docPr id="8" name="Picture 8"/>
             <wp:cNvGraphicFramePr>
               <a:graphicFrameLocks xmlns:a="http://schemas.openxmlformats.org/drawingml/2006/main" noChangeAspect="1"/>
             </wp:cNvGraphicFramePr>
@@ -174,7 +174,7 @@
                   <pic:spPr>
                     <a:xfrm>
                       <a:off x="0" y="0"/>
-                      <a:ext cx="5943600" cy="5090795"/>
+                      <a:ext cx="5943600" cy="4523105"/>
                     </a:xfrm>
                     <a:prstGeom prst="rect">
                       <a:avLst/>
@@ -187,149 +187,25 @@
         </w:drawing>
       </w:r>
     </w:p>
+    <w:p/>
     <w:p>
       <w:r>
         <w:t>Cloning the GitHub repository to my local machine</w:t>
       </w:r>
     </w:p>
-    <w:p>
-      <w:r>
-        <w:rPr>
-          <w:noProof/>
-        </w:rPr>
-        <w:lastRenderedPageBreak/>
-        <w:drawing>
-          <wp:inline distT="0" distB="0" distL="0" distR="0" wp14:anchorId="03242C7D" wp14:editId="1165F280">
-            <wp:extent cx="5943600" cy="2411730"/>
-            <wp:effectExtent l="0" t="0" r="0" b="7620"/>
-            <wp:docPr id="5" name="Picture 5"/>
-            <wp:cNvGraphicFramePr>
-              <a:graphicFrameLocks xmlns:a="http://schemas.openxmlformats.org/drawingml/2006/main" noChangeAspect="1"/>
-            </wp:cNvGraphicFramePr>
-            <a:graphic xmlns:a="http://schemas.openxmlformats.org/drawingml/2006/main">
-              <a:graphicData uri="http://schemas.openxmlformats.org/drawingml/2006/picture">
-                <pic:pic xmlns:pic="http://schemas.openxmlformats.org/drawingml/2006/picture">
-                  <pic:nvPicPr>
-                    <pic:cNvPr id="1" name=""/>
-                    <pic:cNvPicPr/>
-                  </pic:nvPicPr>
-                  <pic:blipFill>
-                    <a:blip r:embed="rId7"/>
-                    <a:stretch>
-                      <a:fillRect/>
-                    </a:stretch>
-                  </pic:blipFill>
-                  <pic:spPr>
-                    <a:xfrm>
-                      <a:off x="0" y="0"/>
-                      <a:ext cx="5943600" cy="2411730"/>
-                    </a:xfrm>
-                    <a:prstGeom prst="rect">
-                      <a:avLst/>
-                    </a:prstGeom>
-                  </pic:spPr>
-                </pic:pic>
-              </a:graphicData>
-            </a:graphic>
-          </wp:inline>
-        </w:drawing>
-      </w:r>
-    </w:p>
+    <w:p/>
     <w:p>
       <w:r>
         <w:t>Creating the two directories (Source and Documentation). Note that you cannot add new, empty directories from your remote repository</w:t>
       </w:r>
     </w:p>
-    <w:p>
-      <w:r>
-        <w:rPr>
-          <w:noProof/>
-        </w:rPr>
-        <w:drawing>
-          <wp:inline distT="0" distB="0" distL="0" distR="0" wp14:anchorId="1591CAB3" wp14:editId="1671046D">
-            <wp:extent cx="5943600" cy="4039870"/>
-            <wp:effectExtent l="0" t="0" r="0" b="0"/>
-            <wp:docPr id="6" name="Picture 6"/>
-            <wp:cNvGraphicFramePr>
-              <a:graphicFrameLocks xmlns:a="http://schemas.openxmlformats.org/drawingml/2006/main" noChangeAspect="1"/>
-            </wp:cNvGraphicFramePr>
-            <a:graphic xmlns:a="http://schemas.openxmlformats.org/drawingml/2006/main">
-              <a:graphicData uri="http://schemas.openxmlformats.org/drawingml/2006/picture">
-                <pic:pic xmlns:pic="http://schemas.openxmlformats.org/drawingml/2006/picture">
-                  <pic:nvPicPr>
-                    <pic:cNvPr id="1" name=""/>
-                    <pic:cNvPicPr/>
-                  </pic:nvPicPr>
-                  <pic:blipFill>
-                    <a:blip r:embed="rId8"/>
-                    <a:stretch>
-                      <a:fillRect/>
-                    </a:stretch>
-                  </pic:blipFill>
-                  <pic:spPr>
-                    <a:xfrm>
-                      <a:off x="0" y="0"/>
-                      <a:ext cx="5943600" cy="4039870"/>
-                    </a:xfrm>
-                    <a:prstGeom prst="rect">
-                      <a:avLst/>
-                    </a:prstGeom>
-                  </pic:spPr>
-                </pic:pic>
-              </a:graphicData>
-            </a:graphic>
-          </wp:inline>
-        </w:drawing>
-      </w:r>
-    </w:p>
+    <w:p/>
     <w:p>
       <w:r>
         <w:t>Moved this document into the Documentation directory and created an index.html in the Source directory. Performed a git add, git commit and a git push to get these changes rolled into the GitHub repository (See Below).</w:t>
       </w:r>
     </w:p>
-    <w:p>
-      <w:r>
-        <w:rPr>
-          <w:noProof/>
-        </w:rPr>
-        <w:lastRenderedPageBreak/>
-        <w:drawing>
-          <wp:inline distT="0" distB="0" distL="0" distR="0" wp14:anchorId="33B75438" wp14:editId="32596D17">
-            <wp:extent cx="5943600" cy="5913755"/>
-            <wp:effectExtent l="0" t="0" r="0" b="0"/>
-            <wp:docPr id="4" name="Picture 4"/>
-            <wp:cNvGraphicFramePr>
-              <a:graphicFrameLocks xmlns:a="http://schemas.openxmlformats.org/drawingml/2006/main" noChangeAspect="1"/>
-            </wp:cNvGraphicFramePr>
-            <a:graphic xmlns:a="http://schemas.openxmlformats.org/drawingml/2006/main">
-              <a:graphicData uri="http://schemas.openxmlformats.org/drawingml/2006/picture">
-                <pic:pic xmlns:pic="http://schemas.openxmlformats.org/drawingml/2006/picture">
-                  <pic:nvPicPr>
-                    <pic:cNvPr id="1" name=""/>
-                    <pic:cNvPicPr/>
-                  </pic:nvPicPr>
-                  <pic:blipFill>
-                    <a:blip r:embed="rId9"/>
-                    <a:stretch>
-                      <a:fillRect/>
-                    </a:stretch>
-                  </pic:blipFill>
-                  <pic:spPr>
-                    <a:xfrm>
-                      <a:off x="0" y="0"/>
-                      <a:ext cx="5943600" cy="5913755"/>
-                    </a:xfrm>
-                    <a:prstGeom prst="rect">
-                      <a:avLst/>
-                    </a:prstGeom>
-                  </pic:spPr>
-                </pic:pic>
-              </a:graphicData>
-            </a:graphic>
-          </wp:inline>
-        </w:drawing>
-      </w:r>
-    </w:p>
+    <w:p/>
     <w:p>
       <w:r>
         <w:rPr>
@@ -352,7 +228,7 @@
                     <pic:cNvPicPr/>
                   </pic:nvPicPr>
                   <pic:blipFill>
-                    <a:blip r:embed="rId10"/>
+                    <a:blip r:embed="rId7"/>
                     <a:stretch>
                       <a:fillRect/>
                     </a:stretch>
@@ -373,8 +249,56 @@
         </w:drawing>
       </w:r>
     </w:p>
-    <w:p/>
-    <w:p/>
+    <w:p>
+      <w:pPr>
+        <w:pBdr>
+          <w:bottom w:val="single" w:sz="12" w:space="1" w:color="auto"/>
+        </w:pBdr>
+      </w:pPr>
+    </w:p>
+    <w:p>
+      <w:r>
+        <w:rPr>
+          <w:noProof/>
+        </w:rPr>
+        <w:lastRenderedPageBreak/>
+        <w:drawing>
+          <wp:inline distT="0" distB="0" distL="0" distR="0" wp14:anchorId="31ACB5C6" wp14:editId="71EB6CDB">
+            <wp:extent cx="5943600" cy="6398895"/>
+            <wp:effectExtent l="0" t="0" r="0" b="1905"/>
+            <wp:docPr id="9" name="Picture 9"/>
+            <wp:cNvGraphicFramePr>
+              <a:graphicFrameLocks xmlns:a="http://schemas.openxmlformats.org/drawingml/2006/main" noChangeAspect="1"/>
+            </wp:cNvGraphicFramePr>
+            <a:graphic xmlns:a="http://schemas.openxmlformats.org/drawingml/2006/main">
+              <a:graphicData uri="http://schemas.openxmlformats.org/drawingml/2006/picture">
+                <pic:pic xmlns:pic="http://schemas.openxmlformats.org/drawingml/2006/picture">
+                  <pic:nvPicPr>
+                    <pic:cNvPr id="1" name=""/>
+                    <pic:cNvPicPr/>
+                  </pic:nvPicPr>
+                  <pic:blipFill>
+                    <a:blip r:embed="rId8"/>
+                    <a:stretch>
+                      <a:fillRect/>
+                    </a:stretch>
+                  </pic:blipFill>
+                  <pic:spPr>
+                    <a:xfrm>
+                      <a:off x="0" y="0"/>
+                      <a:ext cx="5943600" cy="6398895"/>
+                    </a:xfrm>
+                    <a:prstGeom prst="rect">
+                      <a:avLst/>
+                    </a:prstGeom>
+                  </pic:spPr>
+                </pic:pic>
+              </a:graphicData>
+            </a:graphic>
+          </wp:inline>
+        </w:drawing>
+      </w:r>
+    </w:p>
     <w:sectPr>
       <w:pgSz w:w="12240" w:h="15840"/>
       <w:pgMar w:top="1440" w:right="1440" w:bottom="1440" w:left="1440" w:header="720" w:footer="720" w:gutter="0"/>

</xml_diff>

<commit_message>
Updating the document and index files
</commit_message>
<xml_diff>
--- a/Web_Lesson1/Documentation/Web-ICP1-Desc.docx
+++ b/Web_Lesson1/Documentation/Web-ICP1-Desc.docx
@@ -49,7 +49,7 @@
                     <pic:cNvPicPr/>
                   </pic:nvPicPr>
                   <pic:blipFill>
-                    <a:blip r:embed="rId4"/>
+                    <a:blip r:embed="rId5"/>
                     <a:stretch>
                       <a:fillRect/>
                     </a:stretch>
@@ -91,7 +91,7 @@
                     <pic:cNvPicPr/>
                   </pic:nvPicPr>
                   <pic:blipFill>
-                    <a:blip r:embed="rId5"/>
+                    <a:blip r:embed="rId6"/>
                     <a:stretch>
                       <a:fillRect/>
                     </a:stretch>
@@ -142,7 +142,13 @@
     </w:p>
     <w:p>
       <w:r>
-        <w:t>Proof of GitHub account and the creation of the ICP1 repository</w:t>
+        <w:t xml:space="preserve">Proof of GitHub account and the creation of the </w:t>
+      </w:r>
+      <w:r>
+        <w:t>“WebMobile-2020Summer”</w:t>
+      </w:r>
+      <w:r>
+        <w:t xml:space="preserve"> repository</w:t>
       </w:r>
     </w:p>
     <w:p>
@@ -166,7 +172,7 @@
                     <pic:cNvPicPr/>
                   </pic:nvPicPr>
                   <pic:blipFill>
-                    <a:blip r:embed="rId6"/>
+                    <a:blip r:embed="rId7"/>
                     <a:stretch>
                       <a:fillRect/>
                     </a:stretch>
@@ -190,78 +196,61 @@
     <w:p/>
     <w:p>
       <w:r>
+        <w:t>The following actions are described the following screenshots.</w:t>
+      </w:r>
+    </w:p>
+    <w:p>
+      <w:pPr>
+        <w:pStyle w:val="ListParagraph"/>
+        <w:numPr>
+          <w:ilvl w:val="0"/>
+          <w:numId w:val="2"/>
+        </w:numPr>
+      </w:pPr>
+      <w:r>
         <w:t>Cloning the GitHub repository to my local machine</w:t>
       </w:r>
     </w:p>
+    <w:p>
+      <w:pPr>
+        <w:pStyle w:val="ListParagraph"/>
+        <w:numPr>
+          <w:ilvl w:val="0"/>
+          <w:numId w:val="2"/>
+        </w:numPr>
+      </w:pPr>
+      <w:r>
+        <w:t>Created a Web_Lesson1 directory with a Documentation and Source subdirectories</w:t>
+      </w:r>
+    </w:p>
+    <w:p>
+      <w:pPr>
+        <w:pStyle w:val="ListParagraph"/>
+        <w:numPr>
+          <w:ilvl w:val="0"/>
+          <w:numId w:val="2"/>
+        </w:numPr>
+      </w:pPr>
+      <w:r>
+        <w:t>Copied this file to the Documentation directory and created (touch) an index.html file in the Source directory</w:t>
+      </w:r>
+    </w:p>
     <w:p/>
-    <w:p>
-      <w:r>
-        <w:t>Creating the two directories (Source and Documentation). Note that you cannot add new, empty directories from your remote repository</w:t>
-      </w:r>
-    </w:p>
     <w:p/>
-    <w:p>
-      <w:r>
-        <w:t>Moved this document into the Documentation directory and created an index.html in the Source directory. Performed a git add, git commit and a git push to get these changes rolled into the GitHub repository (See Below).</w:t>
-      </w:r>
-    </w:p>
     <w:p/>
+    <w:p/>
+    <w:p>
+      <w:pPr>
+        <w:pBdr>
+          <w:bottom w:val="single" w:sz="12" w:space="1" w:color="auto"/>
+        </w:pBdr>
+      </w:pPr>
+    </w:p>
     <w:p>
       <w:r>
         <w:rPr>
           <w:noProof/>
         </w:rPr>
-        <w:lastRenderedPageBreak/>
-        <w:drawing>
-          <wp:inline distT="0" distB="0" distL="0" distR="0" wp14:anchorId="68672C6B" wp14:editId="327175DB">
-            <wp:extent cx="5943600" cy="4649470"/>
-            <wp:effectExtent l="0" t="0" r="0" b="0"/>
-            <wp:docPr id="7" name="Picture 7"/>
-            <wp:cNvGraphicFramePr>
-              <a:graphicFrameLocks xmlns:a="http://schemas.openxmlformats.org/drawingml/2006/main" noChangeAspect="1"/>
-            </wp:cNvGraphicFramePr>
-            <a:graphic xmlns:a="http://schemas.openxmlformats.org/drawingml/2006/main">
-              <a:graphicData uri="http://schemas.openxmlformats.org/drawingml/2006/picture">
-                <pic:pic xmlns:pic="http://schemas.openxmlformats.org/drawingml/2006/picture">
-                  <pic:nvPicPr>
-                    <pic:cNvPr id="1" name=""/>
-                    <pic:cNvPicPr/>
-                  </pic:nvPicPr>
-                  <pic:blipFill>
-                    <a:blip r:embed="rId7"/>
-                    <a:stretch>
-                      <a:fillRect/>
-                    </a:stretch>
-                  </pic:blipFill>
-                  <pic:spPr>
-                    <a:xfrm>
-                      <a:off x="0" y="0"/>
-                      <a:ext cx="5943600" cy="4649470"/>
-                    </a:xfrm>
-                    <a:prstGeom prst="rect">
-                      <a:avLst/>
-                    </a:prstGeom>
-                  </pic:spPr>
-                </pic:pic>
-              </a:graphicData>
-            </a:graphic>
-          </wp:inline>
-        </w:drawing>
-      </w:r>
-    </w:p>
-    <w:p>
-      <w:pPr>
-        <w:pBdr>
-          <w:bottom w:val="single" w:sz="12" w:space="1" w:color="auto"/>
-        </w:pBdr>
-      </w:pPr>
-    </w:p>
-    <w:p>
-      <w:r>
-        <w:rPr>
-          <w:noProof/>
-        </w:rPr>
-        <w:lastRenderedPageBreak/>
         <w:drawing>
           <wp:inline distT="0" distB="0" distL="0" distR="0" wp14:anchorId="31ACB5C6" wp14:editId="71EB6CDB">
             <wp:extent cx="5943600" cy="6398895"/>
@@ -299,6 +288,115 @@
         </w:drawing>
       </w:r>
     </w:p>
+    <w:p>
+      <w:r>
+        <w:t>The following actions are described the following screenshots.</w:t>
+      </w:r>
+    </w:p>
+    <w:p>
+      <w:pPr>
+        <w:pStyle w:val="ListParagraph"/>
+        <w:numPr>
+          <w:ilvl w:val="0"/>
+          <w:numId w:val="2"/>
+        </w:numPr>
+      </w:pPr>
+      <w:r>
+        <w:t>Performed a git add, git commit and a git push to synchronize me additions from my local repo to GitHub repo.</w:t>
+      </w:r>
+    </w:p>
+    <w:p/>
+    <w:p>
+      <w:r>
+        <w:rPr>
+          <w:noProof/>
+        </w:rPr>
+        <w:lastRenderedPageBreak/>
+        <w:drawing>
+          <wp:inline distT="0" distB="0" distL="0" distR="0" wp14:anchorId="5AC00F50" wp14:editId="570D72E6">
+            <wp:extent cx="5943600" cy="6398895"/>
+            <wp:effectExtent l="0" t="0" r="0" b="1905"/>
+            <wp:docPr id="3" name="Picture 3"/>
+            <wp:cNvGraphicFramePr>
+              <a:graphicFrameLocks xmlns:a="http://schemas.openxmlformats.org/drawingml/2006/main" noChangeAspect="1"/>
+            </wp:cNvGraphicFramePr>
+            <a:graphic xmlns:a="http://schemas.openxmlformats.org/drawingml/2006/main">
+              <a:graphicData uri="http://schemas.openxmlformats.org/drawingml/2006/picture">
+                <pic:pic xmlns:pic="http://schemas.openxmlformats.org/drawingml/2006/picture">
+                  <pic:nvPicPr>
+                    <pic:cNvPr id="1" name=""/>
+                    <pic:cNvPicPr/>
+                  </pic:nvPicPr>
+                  <pic:blipFill>
+                    <a:blip r:embed="rId9"/>
+                    <a:stretch>
+                      <a:fillRect/>
+                    </a:stretch>
+                  </pic:blipFill>
+                  <pic:spPr>
+                    <a:xfrm>
+                      <a:off x="0" y="0"/>
+                      <a:ext cx="5943600" cy="6398895"/>
+                    </a:xfrm>
+                    <a:prstGeom prst="rect">
+                      <a:avLst/>
+                    </a:prstGeom>
+                  </pic:spPr>
+                </pic:pic>
+              </a:graphicData>
+            </a:graphic>
+          </wp:inline>
+        </w:drawing>
+      </w:r>
+    </w:p>
+    <w:p>
+      <w:r>
+        <w:t>The following screenshot verifies that the Web_Lesson1 directory is now in GitHub</w:t>
+      </w:r>
+    </w:p>
+    <w:p>
+      <w:r>
+        <w:rPr>
+          <w:noProof/>
+        </w:rPr>
+        <w:lastRenderedPageBreak/>
+        <w:drawing>
+          <wp:inline distT="0" distB="0" distL="0" distR="0" wp14:anchorId="12687B63" wp14:editId="45A8B3B0">
+            <wp:extent cx="5943600" cy="4523105"/>
+            <wp:effectExtent l="0" t="0" r="0" b="0"/>
+            <wp:docPr id="4" name="Picture 4"/>
+            <wp:cNvGraphicFramePr>
+              <a:graphicFrameLocks xmlns:a="http://schemas.openxmlformats.org/drawingml/2006/main" noChangeAspect="1"/>
+            </wp:cNvGraphicFramePr>
+            <a:graphic xmlns:a="http://schemas.openxmlformats.org/drawingml/2006/main">
+              <a:graphicData uri="http://schemas.openxmlformats.org/drawingml/2006/picture">
+                <pic:pic xmlns:pic="http://schemas.openxmlformats.org/drawingml/2006/picture">
+                  <pic:nvPicPr>
+                    <pic:cNvPr id="1" name=""/>
+                    <pic:cNvPicPr/>
+                  </pic:nvPicPr>
+                  <pic:blipFill>
+                    <a:blip r:embed="rId10"/>
+                    <a:stretch>
+                      <a:fillRect/>
+                    </a:stretch>
+                  </pic:blipFill>
+                  <pic:spPr>
+                    <a:xfrm>
+                      <a:off x="0" y="0"/>
+                      <a:ext cx="5943600" cy="4523105"/>
+                    </a:xfrm>
+                    <a:prstGeom prst="rect">
+                      <a:avLst/>
+                    </a:prstGeom>
+                  </pic:spPr>
+                </pic:pic>
+              </a:graphicData>
+            </a:graphic>
+          </wp:inline>
+        </w:drawing>
+      </w:r>
+    </w:p>
     <w:sectPr>
       <w:pgSz w:w="12240" w:h="15840"/>
       <w:pgMar w:top="1440" w:right="1440" w:bottom="1440" w:left="1440" w:header="720" w:footer="720" w:gutter="0"/>
@@ -307,6 +405,243 @@
     </w:sectPr>
   </w:body>
 </w:document>
+</file>
+
+<file path=word/numbering.xml><?xml version="1.0" encoding="utf-8"?>
+<w:numbering xmlns:wpc="http://schemas.microsoft.com/office/word/2010/wordprocessingCanvas" xmlns:cx="http://schemas.microsoft.com/office/drawing/2014/chartex" xmlns:cx1="http://schemas.microsoft.com/office/drawing/2015/9/8/chartex" xmlns:cx2="http://schemas.microsoft.com/office/drawing/2015/10/21/chartex" xmlns:cx3="http://schemas.microsoft.com/office/drawing/2016/5/9/chartex" xmlns:cx4="http://schemas.microsoft.com/office/drawing/2016/5/10/chartex" xmlns:cx5="http://schemas.microsoft.com/office/drawing/2016/5/11/chartex" xmlns:cx6="http://schemas.microsoft.com/office/drawing/2016/5/12/chartex" xmlns:cx7="http://schemas.microsoft.com/office/drawing/2016/5/13/chartex" xmlns:cx8="http://schemas.microsoft.com/office/drawing/2016/5/14/chartex" xmlns:mc="http://schemas.openxmlformats.org/markup-compatibility/2006" xmlns:aink="http://schemas.microsoft.com/office/drawing/2016/ink" xmlns:am3d="http://schemas.microsoft.com/office/drawing/2017/model3d" xmlns:o="urn:schemas-microsoft-com:office:office" xmlns:r="http://schemas.openxmlformats.org/officeDocument/2006/relationships" xmlns:m="http://schemas.openxmlformats.org/officeDocument/2006/math" xmlns:v="urn:schemas-microsoft-com:vml" xmlns:wp14="http://schemas.microsoft.com/office/word/2010/wordprocessingDrawing" xmlns:wp="http://schemas.openxmlformats.org/drawingml/2006/wordprocessingDrawing" xmlns:w10="urn:schemas-microsoft-com:office:word" xmlns:w="http://schemas.openxmlformats.org/wordprocessingml/2006/main" xmlns:w14="http://schemas.microsoft.com/office/word/2010/wordml" xmlns:w15="http://schemas.microsoft.com/office/word/2012/wordml" xmlns:w16cex="http://schemas.microsoft.com/office/word/2018/wordml/cex" xmlns:w16cid="http://schemas.microsoft.com/office/word/2016/wordml/cid" xmlns:w16="http://schemas.microsoft.com/office/word/2018/wordml" xmlns:w16se="http://schemas.microsoft.com/office/word/2015/wordml/symex" xmlns:wpg="http://schemas.microsoft.com/office/word/2010/wordprocessingGroup" xmlns:wpi="http://schemas.microsoft.com/office/word/2010/wordprocessingInk" xmlns:wne="http://schemas.microsoft.com/office/word/2006/wordml" xmlns:wps="http://schemas.microsoft.com/office/word/2010/wordprocessingShape" mc:Ignorable="w14 w15 w16se w16cid w16 w16cex wp14">
+  <w:abstractNum w:abstractNumId="0" w15:restartNumberingAfterBreak="0">
+    <w:nsid w:val="23692BF3"/>
+    <w:multiLevelType w:val="hybridMultilevel"/>
+    <w:tmpl w:val="95BEFDF2"/>
+    <w:lvl w:ilvl="0" w:tplc="04090001">
+      <w:start w:val="1"/>
+      <w:numFmt w:val="bullet"/>
+      <w:lvlText w:val=""/>
+      <w:lvlJc w:val="left"/>
+      <w:pPr>
+        <w:ind w:left="720" w:hanging="360"/>
+      </w:pPr>
+      <w:rPr>
+        <w:rFonts w:ascii="Symbol" w:hAnsi="Symbol" w:hint="default"/>
+      </w:rPr>
+    </w:lvl>
+    <w:lvl w:ilvl="1" w:tplc="04090003" w:tentative="1">
+      <w:start w:val="1"/>
+      <w:numFmt w:val="bullet"/>
+      <w:lvlText w:val="o"/>
+      <w:lvlJc w:val="left"/>
+      <w:pPr>
+        <w:ind w:left="1440" w:hanging="360"/>
+      </w:pPr>
+      <w:rPr>
+        <w:rFonts w:ascii="Courier New" w:hAnsi="Courier New" w:cs="Courier New" w:hint="default"/>
+      </w:rPr>
+    </w:lvl>
+    <w:lvl w:ilvl="2" w:tplc="04090005" w:tentative="1">
+      <w:start w:val="1"/>
+      <w:numFmt w:val="bullet"/>
+      <w:lvlText w:val=""/>
+      <w:lvlJc w:val="left"/>
+      <w:pPr>
+        <w:ind w:left="2160" w:hanging="360"/>
+      </w:pPr>
+      <w:rPr>
+        <w:rFonts w:ascii="Wingdings" w:hAnsi="Wingdings" w:hint="default"/>
+      </w:rPr>
+    </w:lvl>
+    <w:lvl w:ilvl="3" w:tplc="04090001" w:tentative="1">
+      <w:start w:val="1"/>
+      <w:numFmt w:val="bullet"/>
+      <w:lvlText w:val=""/>
+      <w:lvlJc w:val="left"/>
+      <w:pPr>
+        <w:ind w:left="2880" w:hanging="360"/>
+      </w:pPr>
+      <w:rPr>
+        <w:rFonts w:ascii="Symbol" w:hAnsi="Symbol" w:hint="default"/>
+      </w:rPr>
+    </w:lvl>
+    <w:lvl w:ilvl="4" w:tplc="04090003" w:tentative="1">
+      <w:start w:val="1"/>
+      <w:numFmt w:val="bullet"/>
+      <w:lvlText w:val="o"/>
+      <w:lvlJc w:val="left"/>
+      <w:pPr>
+        <w:ind w:left="3600" w:hanging="360"/>
+      </w:pPr>
+      <w:rPr>
+        <w:rFonts w:ascii="Courier New" w:hAnsi="Courier New" w:cs="Courier New" w:hint="default"/>
+      </w:rPr>
+    </w:lvl>
+    <w:lvl w:ilvl="5" w:tplc="04090005" w:tentative="1">
+      <w:start w:val="1"/>
+      <w:numFmt w:val="bullet"/>
+      <w:lvlText w:val=""/>
+      <w:lvlJc w:val="left"/>
+      <w:pPr>
+        <w:ind w:left="4320" w:hanging="360"/>
+      </w:pPr>
+      <w:rPr>
+        <w:rFonts w:ascii="Wingdings" w:hAnsi="Wingdings" w:hint="default"/>
+      </w:rPr>
+    </w:lvl>
+    <w:lvl w:ilvl="6" w:tplc="04090001" w:tentative="1">
+      <w:start w:val="1"/>
+      <w:numFmt w:val="bullet"/>
+      <w:lvlText w:val=""/>
+      <w:lvlJc w:val="left"/>
+      <w:pPr>
+        <w:ind w:left="5040" w:hanging="360"/>
+      </w:pPr>
+      <w:rPr>
+        <w:rFonts w:ascii="Symbol" w:hAnsi="Symbol" w:hint="default"/>
+      </w:rPr>
+    </w:lvl>
+    <w:lvl w:ilvl="7" w:tplc="04090003" w:tentative="1">
+      <w:start w:val="1"/>
+      <w:numFmt w:val="bullet"/>
+      <w:lvlText w:val="o"/>
+      <w:lvlJc w:val="left"/>
+      <w:pPr>
+        <w:ind w:left="5760" w:hanging="360"/>
+      </w:pPr>
+      <w:rPr>
+        <w:rFonts w:ascii="Courier New" w:hAnsi="Courier New" w:cs="Courier New" w:hint="default"/>
+      </w:rPr>
+    </w:lvl>
+    <w:lvl w:ilvl="8" w:tplc="04090005" w:tentative="1">
+      <w:start w:val="1"/>
+      <w:numFmt w:val="bullet"/>
+      <w:lvlText w:val=""/>
+      <w:lvlJc w:val="left"/>
+      <w:pPr>
+        <w:ind w:left="6480" w:hanging="360"/>
+      </w:pPr>
+      <w:rPr>
+        <w:rFonts w:ascii="Wingdings" w:hAnsi="Wingdings" w:hint="default"/>
+      </w:rPr>
+    </w:lvl>
+  </w:abstractNum>
+  <w:abstractNum w:abstractNumId="1" w15:restartNumberingAfterBreak="0">
+    <w:nsid w:val="7A597D8F"/>
+    <w:multiLevelType w:val="hybridMultilevel"/>
+    <w:tmpl w:val="3E1C11CE"/>
+    <w:lvl w:ilvl="0" w:tplc="04090001">
+      <w:start w:val="1"/>
+      <w:numFmt w:val="bullet"/>
+      <w:lvlText w:val=""/>
+      <w:lvlJc w:val="left"/>
+      <w:pPr>
+        <w:ind w:left="720" w:hanging="360"/>
+      </w:pPr>
+      <w:rPr>
+        <w:rFonts w:ascii="Symbol" w:hAnsi="Symbol" w:hint="default"/>
+      </w:rPr>
+    </w:lvl>
+    <w:lvl w:ilvl="1" w:tplc="04090003" w:tentative="1">
+      <w:start w:val="1"/>
+      <w:numFmt w:val="bullet"/>
+      <w:lvlText w:val="o"/>
+      <w:lvlJc w:val="left"/>
+      <w:pPr>
+        <w:ind w:left="1440" w:hanging="360"/>
+      </w:pPr>
+      <w:rPr>
+        <w:rFonts w:ascii="Courier New" w:hAnsi="Courier New" w:cs="Courier New" w:hint="default"/>
+      </w:rPr>
+    </w:lvl>
+    <w:lvl w:ilvl="2" w:tplc="04090005" w:tentative="1">
+      <w:start w:val="1"/>
+      <w:numFmt w:val="bullet"/>
+      <w:lvlText w:val=""/>
+      <w:lvlJc w:val="left"/>
+      <w:pPr>
+        <w:ind w:left="2160" w:hanging="360"/>
+      </w:pPr>
+      <w:rPr>
+        <w:rFonts w:ascii="Wingdings" w:hAnsi="Wingdings" w:hint="default"/>
+      </w:rPr>
+    </w:lvl>
+    <w:lvl w:ilvl="3" w:tplc="04090001" w:tentative="1">
+      <w:start w:val="1"/>
+      <w:numFmt w:val="bullet"/>
+      <w:lvlText w:val=""/>
+      <w:lvlJc w:val="left"/>
+      <w:pPr>
+        <w:ind w:left="2880" w:hanging="360"/>
+      </w:pPr>
+      <w:rPr>
+        <w:rFonts w:ascii="Symbol" w:hAnsi="Symbol" w:hint="default"/>
+      </w:rPr>
+    </w:lvl>
+    <w:lvl w:ilvl="4" w:tplc="04090003" w:tentative="1">
+      <w:start w:val="1"/>
+      <w:numFmt w:val="bullet"/>
+      <w:lvlText w:val="o"/>
+      <w:lvlJc w:val="left"/>
+      <w:pPr>
+        <w:ind w:left="3600" w:hanging="360"/>
+      </w:pPr>
+      <w:rPr>
+        <w:rFonts w:ascii="Courier New" w:hAnsi="Courier New" w:cs="Courier New" w:hint="default"/>
+      </w:rPr>
+    </w:lvl>
+    <w:lvl w:ilvl="5" w:tplc="04090005" w:tentative="1">
+      <w:start w:val="1"/>
+      <w:numFmt w:val="bullet"/>
+      <w:lvlText w:val=""/>
+      <w:lvlJc w:val="left"/>
+      <w:pPr>
+        <w:ind w:left="4320" w:hanging="360"/>
+      </w:pPr>
+      <w:rPr>
+        <w:rFonts w:ascii="Wingdings" w:hAnsi="Wingdings" w:hint="default"/>
+      </w:rPr>
+    </w:lvl>
+    <w:lvl w:ilvl="6" w:tplc="04090001" w:tentative="1">
+      <w:start w:val="1"/>
+      <w:numFmt w:val="bullet"/>
+      <w:lvlText w:val=""/>
+      <w:lvlJc w:val="left"/>
+      <w:pPr>
+        <w:ind w:left="5040" w:hanging="360"/>
+      </w:pPr>
+      <w:rPr>
+        <w:rFonts w:ascii="Symbol" w:hAnsi="Symbol" w:hint="default"/>
+      </w:rPr>
+    </w:lvl>
+    <w:lvl w:ilvl="7" w:tplc="04090003" w:tentative="1">
+      <w:start w:val="1"/>
+      <w:numFmt w:val="bullet"/>
+      <w:lvlText w:val="o"/>
+      <w:lvlJc w:val="left"/>
+      <w:pPr>
+        <w:ind w:left="5760" w:hanging="360"/>
+      </w:pPr>
+      <w:rPr>
+        <w:rFonts w:ascii="Courier New" w:hAnsi="Courier New" w:cs="Courier New" w:hint="default"/>
+      </w:rPr>
+    </w:lvl>
+    <w:lvl w:ilvl="8" w:tplc="04090005" w:tentative="1">
+      <w:start w:val="1"/>
+      <w:numFmt w:val="bullet"/>
+      <w:lvlText w:val=""/>
+      <w:lvlJc w:val="left"/>
+      <w:pPr>
+        <w:ind w:left="6480" w:hanging="360"/>
+      </w:pPr>
+      <w:rPr>
+        <w:rFonts w:ascii="Wingdings" w:hAnsi="Wingdings" w:hint="default"/>
+      </w:rPr>
+    </w:lvl>
+  </w:abstractNum>
+  <w:num w:numId="1">
+    <w:abstractNumId w:val="1"/>
+  </w:num>
+  <w:num w:numId="2">
+    <w:abstractNumId w:val="0"/>
+  </w:num>
+</w:numbering>
 </file>
 
 <file path=word/styles.xml><?xml version="1.0" encoding="utf-8"?>
@@ -735,6 +1070,17 @@
     <w:semiHidden/>
     <w:unhideWhenUsed/>
   </w:style>
+  <w:style w:type="paragraph" w:styleId="ListParagraph">
+    <w:name w:val="List Paragraph"/>
+    <w:basedOn w:val="Normal"/>
+    <w:uiPriority w:val="34"/>
+    <w:qFormat/>
+    <w:rsid w:val="00626D74"/>
+    <w:pPr>
+      <w:ind w:left="720"/>
+      <w:contextualSpacing/>
+    </w:pPr>
+  </w:style>
 </w:styles>
 </file>
 

</xml_diff>